<commit_message>
Updated with suggestion provided by instructor
</commit_message>
<xml_diff>
--- a/phase1/Policy Management UseCase.docx
+++ b/phase1/Policy Management UseCase.docx
@@ -59,13 +59,7 @@
         <w:rPr>
           <w:u w:val="none"/>
         </w:rPr>
-        <w:t xml:space="preserve">. </w:t>
-      </w:r>
-      <w:r>
-        <w:rPr>
-          <w:u w:val="none"/>
-        </w:rPr>
-        <w:t xml:space="preserve">The system populates the </w:t>
+        <w:t xml:space="preserve">. The system populates the </w:t>
       </w:r>
       <w:r>
         <w:rPr>
@@ -77,13 +71,7 @@
         <w:rPr>
           <w:u w:val="none"/>
         </w:rPr>
-        <w:t xml:space="preserve"> from the database.</w:t>
-      </w:r>
-      <w:r>
-        <w:rPr>
-          <w:u w:val="none"/>
-        </w:rPr>
-        <w:t xml:space="preserve"> The user selects a </w:t>
+        <w:t xml:space="preserve"> from the database. The user selects a </w:t>
       </w:r>
       <w:r>
         <w:rPr>
@@ -129,6 +117,18 @@
       </w:r>
       <w:r>
         <w:rPr>
+          <w:u w:val="none"/>
+        </w:rPr>
+        <w:t xml:space="preserve"> </w:t>
+      </w:r>
+      <w:r>
+        <w:rPr>
+          <w:u w:val="none"/>
+        </w:rPr>
+        <w:t>and clicks submit</w:t>
+      </w:r>
+      <w:r>
+        <w:rPr>
           <w:i w:val="false"/>
           <w:iCs w:val="false"/>
           <w:u w:val="none"/>
@@ -197,23 +197,23 @@
           <w:iCs w:val="false"/>
           <w:u w:val="none"/>
         </w:rPr>
-        <w:t xml:space="preserve"> in the database. A </w:t>
-      </w:r>
-      <w:r>
-        <w:rPr>
-          <w:i w:val="false"/>
-          <w:iCs w:val="false"/>
-          <w:u w:val="single"/>
-        </w:rPr>
-        <w:t>confirmed change</w:t>
-      </w:r>
-      <w:r>
-        <w:rPr>
-          <w:i w:val="false"/>
-          <w:iCs w:val="false"/>
-          <w:u w:val="none"/>
-        </w:rPr>
-        <w:t xml:space="preserve"> confirm message pops up and lets the user know their change was successful. </w:t>
+        <w:t xml:space="preserve"> in the database. </w:t>
+      </w:r>
+      <w:r>
+        <w:rPr>
+          <w:i w:val="false"/>
+          <w:iCs w:val="false"/>
+          <w:u w:val="none"/>
+        </w:rPr>
+        <w:t>A System Pop-up</w:t>
+      </w:r>
+      <w:r>
+        <w:rPr>
+          <w:i w:val="false"/>
+          <w:iCs w:val="false"/>
+          <w:u w:val="none"/>
+        </w:rPr>
+        <w:t xml:space="preserve"> lets the user know their change was successful. </w:t>
       </w:r>
     </w:p>
     <w:p>
@@ -397,12 +397,7 @@
       <w:pPr>
         <w:pStyle w:val="Normal"/>
         <w:jc w:val="left"/>
-        <w:rPr>
-          <w:b/>
-          <w:b/>
-          <w:bCs/>
-          <w:u w:val="none"/>
-        </w:rPr>
+        <w:rPr/>
       </w:pPr>
       <w:r>
         <w:rPr>
@@ -422,7 +417,27 @@
           <w:iCs w:val="false"/>
           <w:u w:val="none"/>
         </w:rPr>
-        <w:t xml:space="preserve">System throws a </w:t>
+        <w:t xml:space="preserve">System </w:t>
+      </w:r>
+      <w:r>
+        <w:rPr>
+          <w:b w:val="false"/>
+          <w:bCs w:val="false"/>
+          <w:i w:val="false"/>
+          <w:iCs w:val="false"/>
+          <w:u w:val="none"/>
+        </w:rPr>
+        <w:t>shows</w:t>
+      </w:r>
+      <w:r>
+        <w:rPr>
+          <w:b w:val="false"/>
+          <w:bCs w:val="false"/>
+          <w:i w:val="false"/>
+          <w:iCs w:val="false"/>
+          <w:u w:val="none"/>
+        </w:rPr>
+        <w:t xml:space="preserve"> a </w:t>
       </w:r>
       <w:r>
         <w:rPr>
@@ -471,12 +486,7 @@
       <w:pPr>
         <w:pStyle w:val="Normal"/>
         <w:jc w:val="left"/>
-        <w:rPr>
-          <w:b/>
-          <w:b/>
-          <w:bCs/>
-          <w:u w:val="none"/>
-        </w:rPr>
+        <w:rPr/>
       </w:pPr>
       <w:r>
         <w:rPr>
@@ -496,7 +506,27 @@
           <w:iCs w:val="false"/>
           <w:u w:val="none"/>
         </w:rPr>
-        <w:t xml:space="preserve">System throws a </w:t>
+        <w:t xml:space="preserve">System </w:t>
+      </w:r>
+      <w:r>
+        <w:rPr>
+          <w:b w:val="false"/>
+          <w:bCs w:val="false"/>
+          <w:i w:val="false"/>
+          <w:iCs w:val="false"/>
+          <w:u w:val="none"/>
+        </w:rPr>
+        <w:t>shows</w:t>
+      </w:r>
+      <w:r>
+        <w:rPr>
+          <w:b w:val="false"/>
+          <w:bCs w:val="false"/>
+          <w:i w:val="false"/>
+          <w:iCs w:val="false"/>
+          <w:u w:val="none"/>
+        </w:rPr>
+        <w:t xml:space="preserve"> a </w:t>
       </w:r>
       <w:r>
         <w:rPr>
@@ -622,7 +652,29 @@
           <w:iCs w:val="false"/>
           <w:u w:val="none"/>
         </w:rPr>
-        <w:t xml:space="preserve">System throws a </w:t>
+        <w:t xml:space="preserve">System </w:t>
+      </w:r>
+      <w:bookmarkStart w:id="0" w:name="__DdeLink__51_3035967020"/>
+      <w:r>
+        <w:rPr>
+          <w:b w:val="false"/>
+          <w:bCs w:val="false"/>
+          <w:i w:val="false"/>
+          <w:iCs w:val="false"/>
+          <w:u w:val="none"/>
+        </w:rPr>
+        <w:t>shows</w:t>
+      </w:r>
+      <w:bookmarkEnd w:id="0"/>
+      <w:r>
+        <w:rPr>
+          <w:b w:val="false"/>
+          <w:bCs w:val="false"/>
+          <w:i w:val="false"/>
+          <w:iCs w:val="false"/>
+          <w:u w:val="none"/>
+        </w:rPr>
+        <w:t xml:space="preserve"> a </w:t>
       </w:r>
       <w:r>
         <w:rPr>

</xml_diff>